<commit_message>
updated resume and projects
</commit_message>
<xml_diff>
--- a/Resume.docx
+++ b/Resume.docx
@@ -118,61 +118,52 @@
         <w:t>*</w:t>
       </w:r>
       <w:r>
-        <w:t xml:space="preserve"> 2015 Selenium Conference, </w:t>
+        <w:t xml:space="preserve"> </w:t>
+      </w:r>
+      <w:r>
+        <w:t>UCF WebDev Bootcamp, Orlando</w:t>
+      </w:r>
+      <w:r>
+        <w:tab/>
+      </w:r>
+    </w:p>
+    <w:p>
+      <w:pPr>
+        <w:spacing w:after="0"/>
+      </w:pPr>
+      <w:r>
+        <w:t>GPA: 3.56</w:t>
+      </w:r>
+      <w:r>
+        <w:tab/>
+      </w:r>
+      <w:r>
+        <w:tab/>
+      </w:r>
+      <w:r>
+        <w:tab/>
+      </w:r>
+      <w:r>
+        <w:tab/>
+      </w:r>
+      <w:r>
+        <w:tab/>
+      </w:r>
+      <w:r>
+        <w:tab/>
+      </w:r>
+      <w:r>
+        <w:tab/>
+        <w:t xml:space="preserve">* </w:t>
+      </w:r>
+      <w:r>
+        <w:t xml:space="preserve">2015 Selenium Conference, </w:t>
       </w:r>
       <w:r>
         <w:t>Portland</w:t>
       </w:r>
       <w:r>
         <w:tab/>
-      </w:r>
-    </w:p>
-    <w:p>
-      <w:pPr>
-        <w:spacing w:after="0"/>
-      </w:pPr>
-      <w:r>
-        <w:t>GPA: 3.56</w:t>
-      </w:r>
-      <w:r>
-        <w:tab/>
-      </w:r>
-      <w:r>
-        <w:tab/>
-      </w:r>
-      <w:r>
-        <w:tab/>
-      </w:r>
-      <w:r>
-        <w:tab/>
-      </w:r>
-      <w:r>
-        <w:tab/>
-      </w:r>
-      <w:r>
-        <w:tab/>
-      </w:r>
-      <w:r>
-        <w:tab/>
-        <w:t xml:space="preserve">* </w:t>
-      </w:r>
-      <w:r>
-        <w:t>WebD</w:t>
-      </w:r>
-      <w:r>
-        <w:t>ev</w:t>
-      </w:r>
-      <w:r>
-        <w:t xml:space="preserve"> </w:t>
-      </w:r>
-      <w:r>
-        <w:t>Bootcamp</w:t>
-      </w:r>
-      <w:r>
-        <w:t xml:space="preserve">, </w:t>
-      </w:r>
-      <w:r>
-        <w:t>Orlando</w:t>
       </w:r>
     </w:p>
     <w:p>
@@ -267,216 +258,6 @@
         <w:rPr>
           <w:b/>
         </w:rPr>
-        <w:t>Relevant Courseware</w:t>
-      </w:r>
-    </w:p>
-    <w:p>
-      <w:pPr>
-        <w:spacing w:after="0"/>
-      </w:pPr>
-      <w:r>
-        <w:t>Operating Systems</w:t>
-      </w:r>
-      <w:r>
-        <w:tab/>
-      </w:r>
-      <w:r>
-        <w:tab/>
-        <w:t>Differential Equations</w:t>
-      </w:r>
-      <w:bookmarkStart w:id="0" w:name="_GoBack"/>
-      <w:bookmarkEnd w:id="0"/>
-      <w:r>
-        <w:tab/>
-      </w:r>
-      <w:r>
-        <w:tab/>
-      </w:r>
-      <w:r>
-        <w:tab/>
-      </w:r>
-      <w:r>
-        <w:t>Physics w/ Calculus (I/II)</w:t>
-      </w:r>
-    </w:p>
-    <w:p>
-      <w:pPr>
-        <w:spacing w:after="0"/>
-      </w:pPr>
-      <w:r>
-        <w:t>Adobe Photoshop</w:t>
-      </w:r>
-      <w:r>
-        <w:tab/>
-      </w:r>
-      <w:r>
-        <w:tab/>
-        <w:t>Discre</w:t>
-      </w:r>
-      <w:r>
-        <w:t>t</w:t>
-      </w:r>
-      <w:r>
-        <w:t>e</w:t>
-      </w:r>
-      <w:r>
-        <w:t xml:space="preserve"> Structure</w:t>
-      </w:r>
-      <w:r>
-        <w:t>s</w:t>
-      </w:r>
-      <w:r>
-        <w:t xml:space="preserve"> (I/II)</w:t>
-      </w:r>
-      <w:r>
-        <w:tab/>
-      </w:r>
-      <w:r>
-        <w:tab/>
-      </w:r>
-      <w:r>
-        <w:t xml:space="preserve">               </w:t>
-      </w:r>
-      <w:r>
-        <w:t>Statistical Methods</w:t>
-      </w:r>
-      <w:r>
-        <w:t xml:space="preserve"> &amp; SPSS</w:t>
-      </w:r>
-    </w:p>
-    <w:p>
-      <w:pPr>
-        <w:spacing w:after="0"/>
-      </w:pPr>
-      <w:r>
-        <w:t>Calculus (I/II/III)</w:t>
-      </w:r>
-      <w:r>
-        <w:tab/>
-      </w:r>
-      <w:r>
-        <w:tab/>
-      </w:r>
-      <w:r>
-        <w:t xml:space="preserve">              </w:t>
-      </w:r>
-      <w:r>
-        <w:t>Microsoft Visio</w:t>
-      </w:r>
-      <w:r>
-        <w:tab/>
-      </w:r>
-      <w:r>
-        <w:tab/>
-      </w:r>
-      <w:r>
-        <w:tab/>
-      </w:r>
-      <w:r>
-        <w:t xml:space="preserve">               </w:t>
-      </w:r>
-      <w:r>
-        <w:t>Programming Languages</w:t>
-      </w:r>
-    </w:p>
-    <w:p>
-      <w:pPr>
-        <w:spacing w:after="0"/>
-      </w:pPr>
-      <w:r>
-        <w:t>Computer Science I</w:t>
-      </w:r>
-      <w:r>
-        <w:t>/II</w:t>
-      </w:r>
-      <w:r>
-        <w:tab/>
-      </w:r>
-      <w:r>
-        <w:tab/>
-        <w:t>Modern Physics (Physics III)</w:t>
-      </w:r>
-      <w:r>
-        <w:tab/>
-      </w:r>
-      <w:r>
-        <w:tab/>
-      </w:r>
-      <w:r>
-        <w:t>Databases &amp; Systems</w:t>
-      </w:r>
-    </w:p>
-    <w:p>
-      <w:pPr>
-        <w:spacing w:after="0"/>
-      </w:pPr>
-      <w:r>
-        <w:t>C Programming (C/C++)</w:t>
-      </w:r>
-      <w:r>
-        <w:t xml:space="preserve">     </w:t>
-      </w:r>
-      <w:r>
-        <w:tab/>
-        <w:t>Object Oriented Pro</w:t>
-      </w:r>
-      <w:r>
-        <w:t>cesses</w:t>
-      </w:r>
-      <w:r>
-        <w:tab/>
-      </w:r>
-      <w:r>
-        <w:tab/>
-        <w:t>Computer Security</w:t>
-      </w:r>
-    </w:p>
-    <w:p>
-      <w:pPr>
-        <w:spacing w:after="0"/>
-      </w:pPr>
-      <w:r>
-        <w:t>Computer Architecture</w:t>
-      </w:r>
-      <w:r>
-        <w:tab/>
-      </w:r>
-      <w:r>
-        <w:t xml:space="preserve">              </w:t>
-      </w:r>
-      <w:r>
-        <w:t>Systems Software</w:t>
-      </w:r>
-      <w:r>
-        <w:tab/>
-      </w:r>
-      <w:r>
-        <w:tab/>
-      </w:r>
-      <w:r>
-        <w:tab/>
-        <w:t>Network Design</w:t>
-      </w:r>
-      <w:r>
-        <w:t xml:space="preserve"> (Cisco)</w:t>
-      </w:r>
-    </w:p>
-    <w:p>
-      <w:pPr>
-        <w:spacing w:after="0"/>
-      </w:pPr>
-    </w:p>
-    <w:p>
-      <w:pPr>
-        <w:spacing w:after="0"/>
-        <w:rPr>
-          <w:b/>
-        </w:rPr>
-      </w:pPr>
-      <w:r>
-        <w:rPr>
-          <w:b/>
-        </w:rPr>
         <w:t>Work Experience</w:t>
       </w:r>
     </w:p>
@@ -527,7 +308,7 @@
         <w:rPr>
           <w:i/>
         </w:rPr>
-        <w:t>March</w:t>
+        <w:t>October</w:t>
       </w:r>
       <w:r>
         <w:rPr>
@@ -539,7 +320,7 @@
         <w:rPr>
           <w:i/>
         </w:rPr>
-        <w:t>5</w:t>
+        <w:t>6</w:t>
       </w:r>
       <w:r>
         <w:rPr>
@@ -567,7 +348,7 @@
           <w:b/>
           <w:i/>
         </w:rPr>
-        <w:t>Selenium</w:t>
+        <w:t>Software</w:t>
       </w:r>
       <w:r>
         <w:rPr>
@@ -581,7 +362,21 @@
           <w:b/>
           <w:i/>
         </w:rPr>
-        <w:t xml:space="preserve">Developer, Java </w:t>
+        <w:t>Developer</w:t>
+      </w:r>
+      <w:r>
+        <w:rPr>
+          <w:b/>
+          <w:i/>
+        </w:rPr>
+        <w:t xml:space="preserve"> I</w:t>
+      </w:r>
+      <w:r>
+        <w:rPr>
+          <w:b/>
+          <w:i/>
+        </w:rPr>
+        <w:t xml:space="preserve"> </w:t>
       </w:r>
     </w:p>
     <w:p>
@@ -594,7 +389,22 @@
         <w:spacing w:after="0"/>
       </w:pPr>
       <w:r>
-        <w:t xml:space="preserve">Implemented and designed Page Objects </w:t>
+        <w:t>Designed and implemented new functionality in Perceptive Content’s ImageNow by creating</w:t>
+      </w:r>
+      <w:r>
+        <w:t xml:space="preserve"> new- or </w:t>
+      </w:r>
+      <w:r>
+        <w:t xml:space="preserve">editing </w:t>
+      </w:r>
+      <w:r>
+        <w:t xml:space="preserve">already existing </w:t>
+      </w:r>
+      <w:r>
+        <w:t>iScripts</w:t>
+      </w:r>
+      <w:r>
+        <w:t xml:space="preserve"> </w:t>
       </w:r>
     </w:p>
     <w:p>
@@ -607,10 +417,7 @@
         <w:spacing w:after="0"/>
       </w:pPr>
       <w:r>
-        <w:t>Experience with IntelliJ, Maven, TestNG, and Selenium</w:t>
-      </w:r>
-      <w:r>
-        <w:t xml:space="preserve"> WebDriver</w:t>
+        <w:t>In-house development on our Guidewire product</w:t>
       </w:r>
     </w:p>
     <w:p>
@@ -623,7 +430,7 @@
         <w:spacing w:after="0"/>
       </w:pPr>
       <w:r>
-        <w:t>Experience with TeamCity, JIRA, BitBucket, and Git</w:t>
+        <w:t>Thunderhead development</w:t>
       </w:r>
     </w:p>
     <w:p>
@@ -636,7 +443,7 @@
         <w:spacing w:after="0"/>
       </w:pPr>
       <w:r>
-        <w:t xml:space="preserve">Responsible for creating automated test scripts using automated tools </w:t>
+        <w:t>Attending SCRUM meetings and working closely with BA’s to outline business requirements</w:t>
       </w:r>
     </w:p>
     <w:p>
@@ -647,73 +454,116 @@
           <w:numId w:val="1"/>
         </w:numPr>
         <w:spacing w:after="0"/>
-      </w:pPr>
-      <w:r>
-        <w:t>Working with a Grid and several Virtual Machines in different Operating Systems</w:t>
-      </w:r>
-    </w:p>
-    <w:p>
-      <w:pPr>
-        <w:spacing w:after="0"/>
-        <w:rPr>
-          <w:i/>
-        </w:rPr>
-      </w:pPr>
-      <w:r>
-        <w:rPr>
-          <w:i/>
-        </w:rPr>
-        <w:t>Department of Cancer Research, MAS Hospi</w:t>
-      </w:r>
-      <w:r>
-        <w:rPr>
-          <w:i/>
-        </w:rPr>
-        <w:t>tal (Sweden), May 2011 – August 2014</w:t>
-      </w:r>
-    </w:p>
-    <w:p>
-      <w:pPr>
-        <w:spacing w:after="0"/>
-        <w:rPr>
-          <w:b/>
-          <w:i/>
-        </w:rPr>
-      </w:pPr>
-      <w:r>
-        <w:rPr>
-          <w:b/>
-          <w:i/>
-        </w:rPr>
-        <w:t xml:space="preserve">Analytical </w:t>
-      </w:r>
-      <w:r>
-        <w:rPr>
-          <w:b/>
-          <w:i/>
-        </w:rPr>
-        <w:t>P</w:t>
-      </w:r>
-      <w:r>
-        <w:rPr>
-          <w:b/>
-          <w:i/>
-        </w:rPr>
-        <w:t xml:space="preserve">rogrammer, </w:t>
-      </w:r>
-      <w:r>
-        <w:rPr>
-          <w:b/>
-          <w:i/>
-        </w:rPr>
-        <w:t>M</w:t>
-      </w:r>
-      <w:r>
-        <w:rPr>
-          <w:b/>
-          <w:i/>
-        </w:rPr>
-        <w:t>athematician</w:t>
+        <w:rPr>
+          <w:b/>
+        </w:rPr>
+      </w:pPr>
+      <w:r>
+        <w:t>Using GIT, Bitbucket, JIRA, and IntelliJ</w:t>
+      </w:r>
+    </w:p>
+    <w:p>
+      <w:pPr>
+        <w:spacing w:after="0"/>
+        <w:rPr>
+          <w:i/>
+        </w:rPr>
+      </w:pPr>
+      <w:r>
+        <w:rPr>
+          <w:i/>
+        </w:rPr>
+        <w:t>Development</w:t>
+      </w:r>
+      <w:r>
+        <w:rPr>
+          <w:i/>
+        </w:rPr>
+        <w:t xml:space="preserve">, </w:t>
+      </w:r>
+      <w:r>
+        <w:rPr>
+          <w:i/>
+        </w:rPr>
+        <w:t>Frontline Insurance</w:t>
+      </w:r>
+      <w:r>
+        <w:rPr>
+          <w:i/>
+        </w:rPr>
+        <w:t xml:space="preserve"> (</w:t>
+      </w:r>
+      <w:r>
+        <w:rPr>
+          <w:i/>
+        </w:rPr>
+        <w:t>Lake Mary, FL</w:t>
+      </w:r>
+      <w:r>
+        <w:rPr>
+          <w:i/>
+        </w:rPr>
+        <w:t xml:space="preserve">), </w:t>
+      </w:r>
+      <w:r>
+        <w:rPr>
+          <w:i/>
+        </w:rPr>
+        <w:t>March</w:t>
+      </w:r>
+      <w:r>
+        <w:rPr>
+          <w:i/>
+        </w:rPr>
+        <w:t xml:space="preserve"> 201</w:t>
+      </w:r>
+      <w:r>
+        <w:rPr>
+          <w:i/>
+        </w:rPr>
+        <w:t>5</w:t>
+      </w:r>
+      <w:r>
+        <w:rPr>
+          <w:i/>
+        </w:rPr>
+        <w:t xml:space="preserve"> – </w:t>
+      </w:r>
+      <w:r>
+        <w:rPr>
+          <w:i/>
+        </w:rPr>
+        <w:t>October 2016</w:t>
+      </w:r>
+    </w:p>
+    <w:p>
+      <w:pPr>
+        <w:spacing w:after="0"/>
+        <w:rPr>
+          <w:b/>
+          <w:i/>
+        </w:rPr>
+      </w:pPr>
+      <w:r>
+        <w:rPr>
+          <w:b/>
+          <w:i/>
+        </w:rPr>
+        <w:t>Selenium</w:t>
+      </w:r>
+      <w:r>
+        <w:rPr>
+          <w:b/>
+          <w:i/>
+        </w:rPr>
+        <w:t xml:space="preserve"> </w:t>
+      </w:r>
+      <w:r>
+        <w:rPr>
+          <w:b/>
+          <w:i/>
+        </w:rPr>
+        <w:t xml:space="preserve">Developer, Java </w:t>
       </w:r>
     </w:p>
     <w:p>
@@ -726,13 +576,7 @@
         <w:spacing w:after="0"/>
       </w:pPr>
       <w:r>
-        <w:t xml:space="preserve">Programming </w:t>
-      </w:r>
-      <w:r>
-        <w:t xml:space="preserve">syntax </w:t>
-      </w:r>
-      <w:r>
-        <w:t>in SPSS / EXCEL</w:t>
+        <w:t xml:space="preserve">Implemented and designed Page Objects </w:t>
       </w:r>
     </w:p>
     <w:p>
@@ -745,7 +589,10 @@
         <w:spacing w:after="0"/>
       </w:pPr>
       <w:r>
-        <w:t>Finding and identifying important and relevant data</w:t>
+        <w:t>Experience with IntelliJ, Maven, TestNG, and Selenium</w:t>
+      </w:r>
+      <w:r>
+        <w:t xml:space="preserve"> WebDriver</w:t>
       </w:r>
     </w:p>
     <w:p>
@@ -758,7 +605,7 @@
         <w:spacing w:after="0"/>
       </w:pPr>
       <w:r>
-        <w:t>Analyzing data on existing research data files</w:t>
+        <w:t>Experience with TeamCity, JIRA, BitBucket, and Git</w:t>
       </w:r>
     </w:p>
     <w:p>
@@ -771,19 +618,7 @@
         <w:spacing w:after="0"/>
       </w:pPr>
       <w:r>
-        <w:t>Writing code that handles massive SPSS</w:t>
-      </w:r>
-      <w:r>
-        <w:t xml:space="preserve"> </w:t>
-      </w:r>
-      <w:r>
-        <w:t>/</w:t>
-      </w:r>
-      <w:r>
-        <w:t xml:space="preserve"> </w:t>
-      </w:r>
-      <w:r>
-        <w:t>EXCEL files</w:t>
+        <w:t xml:space="preserve">Responsible for creating automated test scripts using automated tools </w:t>
       </w:r>
     </w:p>
     <w:p>
@@ -796,6 +631,158 @@
         <w:spacing w:after="0"/>
       </w:pPr>
       <w:r>
+        <w:t>Working with a Grid and several Virtual Machines in different Operating Systems</w:t>
+      </w:r>
+    </w:p>
+    <w:p>
+      <w:pPr>
+        <w:spacing w:after="0"/>
+        <w:rPr>
+          <w:i/>
+        </w:rPr>
+      </w:pPr>
+      <w:r>
+        <w:rPr>
+          <w:i/>
+        </w:rPr>
+        <w:t>Department of Cancer Research, MAS Hospi</w:t>
+      </w:r>
+      <w:r>
+        <w:rPr>
+          <w:i/>
+        </w:rPr>
+        <w:t>tal (Sweden), May 2011 – August 2014</w:t>
+      </w:r>
+    </w:p>
+    <w:p>
+      <w:pPr>
+        <w:spacing w:after="0"/>
+        <w:rPr>
+          <w:b/>
+          <w:i/>
+        </w:rPr>
+      </w:pPr>
+      <w:r>
+        <w:rPr>
+          <w:b/>
+          <w:i/>
+        </w:rPr>
+        <w:t xml:space="preserve">Analytical </w:t>
+      </w:r>
+      <w:r>
+        <w:rPr>
+          <w:b/>
+          <w:i/>
+        </w:rPr>
+        <w:t>P</w:t>
+      </w:r>
+      <w:r>
+        <w:rPr>
+          <w:b/>
+          <w:i/>
+        </w:rPr>
+        <w:t xml:space="preserve">rogrammer, </w:t>
+      </w:r>
+      <w:r>
+        <w:rPr>
+          <w:b/>
+          <w:i/>
+        </w:rPr>
+        <w:t>M</w:t>
+      </w:r>
+      <w:r>
+        <w:rPr>
+          <w:b/>
+          <w:i/>
+        </w:rPr>
+        <w:t>athematician</w:t>
+      </w:r>
+    </w:p>
+    <w:p>
+      <w:pPr>
+        <w:pStyle w:val="ListParagraph"/>
+        <w:numPr>
+          <w:ilvl w:val="0"/>
+          <w:numId w:val="1"/>
+        </w:numPr>
+        <w:spacing w:after="0"/>
+      </w:pPr>
+      <w:r>
+        <w:t xml:space="preserve">Programming </w:t>
+      </w:r>
+      <w:r>
+        <w:t xml:space="preserve">syntax </w:t>
+      </w:r>
+      <w:r>
+        <w:t>in SPSS / EXCEL</w:t>
+      </w:r>
+    </w:p>
+    <w:p>
+      <w:pPr>
+        <w:pStyle w:val="ListParagraph"/>
+        <w:numPr>
+          <w:ilvl w:val="0"/>
+          <w:numId w:val="1"/>
+        </w:numPr>
+        <w:spacing w:after="0"/>
+      </w:pPr>
+      <w:r>
+        <w:t>Finding and identifying important and relevant data</w:t>
+      </w:r>
+    </w:p>
+    <w:p>
+      <w:pPr>
+        <w:pStyle w:val="ListParagraph"/>
+        <w:numPr>
+          <w:ilvl w:val="0"/>
+          <w:numId w:val="1"/>
+        </w:numPr>
+        <w:spacing w:after="0"/>
+      </w:pPr>
+      <w:r>
+        <w:t>Analyzing data on existing research d</w:t>
+      </w:r>
+      <w:bookmarkStart w:id="0" w:name="_GoBack"/>
+      <w:bookmarkEnd w:id="0"/>
+      <w:r>
+        <w:t>ata files</w:t>
+      </w:r>
+    </w:p>
+    <w:p>
+      <w:pPr>
+        <w:pStyle w:val="ListParagraph"/>
+        <w:numPr>
+          <w:ilvl w:val="0"/>
+          <w:numId w:val="1"/>
+        </w:numPr>
+        <w:spacing w:after="0"/>
+      </w:pPr>
+      <w:r>
+        <w:t>Writing code that handles massive SPSS</w:t>
+      </w:r>
+      <w:r>
+        <w:t xml:space="preserve"> </w:t>
+      </w:r>
+      <w:r>
+        <w:t>/</w:t>
+      </w:r>
+      <w:r>
+        <w:t xml:space="preserve"> </w:t>
+      </w:r>
+      <w:r>
+        <w:t>EXCEL files</w:t>
+      </w:r>
+    </w:p>
+    <w:p>
+      <w:pPr>
+        <w:pStyle w:val="ListParagraph"/>
+        <w:numPr>
+          <w:ilvl w:val="0"/>
+          <w:numId w:val="1"/>
+        </w:numPr>
+        <w:spacing w:after="0"/>
+      </w:pPr>
+      <w:r>
         <w:t>Safely backup files on hospital</w:t>
       </w:r>
       <w:r>
@@ -875,7 +862,28 @@
           <w:b/>
           <w:i/>
         </w:rPr>
-        <w:t>Sales &amp; IT</w:t>
+        <w:t xml:space="preserve">Sales &amp; </w:t>
+      </w:r>
+      <w:r>
+        <w:rPr>
+          <w:b/>
+          <w:i/>
+        </w:rPr>
+        <w:t xml:space="preserve">Managing </w:t>
+      </w:r>
+      <w:r>
+        <w:rPr>
+          <w:b/>
+          <w:i/>
+        </w:rPr>
+        <w:t>IT</w:t>
+      </w:r>
+      <w:r>
+        <w:rPr>
+          <w:b/>
+          <w:i/>
+        </w:rPr>
+        <w:t>/Website</w:t>
       </w:r>
     </w:p>
     <w:p>
@@ -1190,6 +1198,14 @@
       <w:pPr>
         <w:spacing w:after="0"/>
         <w:rPr>
+          <w:rStyle w:val="Hyperlink"/>
+        </w:rPr>
+      </w:pPr>
+    </w:p>
+    <w:p>
+      <w:pPr>
+        <w:spacing w:after="0"/>
+        <w:rPr>
           <w:b/>
         </w:rPr>
       </w:pPr>
@@ -1205,7 +1221,7 @@
         <w:spacing w:after="0"/>
       </w:pPr>
       <w:r>
-        <w:t>QA Manager</w:t>
+        <w:t>Software Developer II</w:t>
       </w:r>
     </w:p>
     <w:p>

</xml_diff>